<commit_message>
#21 Nuevos cambios en la BBDD
- Modificación del diagrama de la base de datos (no incluido en la memoria al no estar finalizado, va al 65% aproximadamente).
- Nueva tabla para la base de datos: Asociación.
- Revisión de modificaciones pendientes de hacer en tablas y pantallas del prototipo.
- Encontradas dudas para consultar con los tutores.
</commit_message>
<xml_diff>
--- a/design/database/Tablas BBDD.docx
+++ b/design/database/Tablas BBDD.docx
@@ -62,7 +62,15 @@
               <w:cnfStyle w:val="000000000000" w:firstRow="0" w:lastRow="0" w:firstColumn="0" w:lastColumn="0" w:oddVBand="0" w:evenVBand="0" w:oddHBand="0" w:evenHBand="0" w:firstRowFirstColumn="0" w:firstRowLastColumn="0" w:lastRowFirstColumn="0" w:lastRowLastColumn="0"/>
             </w:pPr>
             <w:r>
-              <w:t>Almacenar toda la información referente al sanitario/investigador que va a utilizar la app.</w:t>
+              <w:t xml:space="preserve">Almacenar toda la información referente al sanitario/investigador que va a utilizar la </w:t>
+            </w:r>
+            <w:proofErr w:type="gramStart"/>
+            <w:r>
+              <w:t>app</w:t>
+            </w:r>
+            <w:proofErr w:type="gramEnd"/>
+            <w:r>
+              <w:t>.</w:t>
             </w:r>
           </w:p>
         </w:tc>
@@ -121,6 +129,9 @@
             <w:r>
               <w:t>Identificador</w:t>
             </w:r>
+            <w:r>
+              <w:t>:</w:t>
+            </w:r>
           </w:p>
           <w:p>
             <w:pPr>
@@ -134,6 +145,17 @@
             <w:r>
               <w:t>DNI/NIF</w:t>
             </w:r>
+            <w:r>
+              <w:t xml:space="preserve">: </w:t>
+            </w:r>
+            <w:proofErr w:type="gramStart"/>
+            <w:r>
+              <w:t>CHAR(</w:t>
+            </w:r>
+            <w:proofErr w:type="gramEnd"/>
+            <w:r>
+              <w:t>9)</w:t>
+            </w:r>
           </w:p>
           <w:p>
             <w:pPr>
@@ -148,7 +170,15 @@
               <w:t>Apellidos</w:t>
             </w:r>
             <w:r>
-              <w:t xml:space="preserve"> </w:t>
+              <w:t xml:space="preserve">: </w:t>
+            </w:r>
+            <w:proofErr w:type="gramStart"/>
+            <w:r>
+              <w:t>VARCHAR(</w:t>
+            </w:r>
+            <w:proofErr w:type="gramEnd"/>
+            <w:r>
+              <w:t>100)</w:t>
             </w:r>
           </w:p>
           <w:p>
@@ -163,6 +193,17 @@
             <w:r>
               <w:t>Nombre</w:t>
             </w:r>
+            <w:r>
+              <w:t xml:space="preserve">: </w:t>
+            </w:r>
+            <w:proofErr w:type="gramStart"/>
+            <w:r>
+              <w:t>VARCHAR(</w:t>
+            </w:r>
+            <w:proofErr w:type="gramEnd"/>
+            <w:r>
+              <w:t>100)</w:t>
+            </w:r>
           </w:p>
           <w:p>
             <w:pPr>
@@ -176,18 +217,27 @@
             <w:r>
               <w:t>Fecha de nacimiento</w:t>
             </w:r>
-          </w:p>
-          <w:p>
-            <w:pPr>
-              <w:pStyle w:val="Prrafodelista"/>
-              <w:numPr>
-                <w:ilvl w:val="0"/>
-                <w:numId w:val="2"/>
-              </w:numPr>
-              <w:cnfStyle w:val="000000000000" w:firstRow="0" w:lastRow="0" w:firstColumn="0" w:lastColumn="0" w:oddVBand="0" w:evenVBand="0" w:oddHBand="0" w:evenHBand="0" w:firstRowFirstColumn="0" w:firstRowLastColumn="0" w:lastRowFirstColumn="0" w:lastRowLastColumn="0"/>
-            </w:pPr>
-            <w:r>
-              <w:t>Organización</w:t>
+            <w:r>
+              <w:t>: DATE</w:t>
+            </w:r>
+          </w:p>
+          <w:p>
+            <w:pPr>
+              <w:pStyle w:val="Prrafodelista"/>
+              <w:numPr>
+                <w:ilvl w:val="0"/>
+                <w:numId w:val="2"/>
+              </w:numPr>
+              <w:cnfStyle w:val="000000000000" w:firstRow="0" w:lastRow="0" w:firstColumn="0" w:lastColumn="0" w:oddVBand="0" w:evenVBand="0" w:oddHBand="0" w:evenHBand="0" w:firstRowFirstColumn="0" w:firstRowLastColumn="0" w:lastRowFirstColumn="0" w:lastRowLastColumn="0"/>
+            </w:pPr>
+            <w:r>
+              <w:t>¿¿</w:t>
+            </w:r>
+            <w:r>
+              <w:t>Identificador Organización</w:t>
+            </w:r>
+            <w:r>
+              <w:t>??</w:t>
             </w:r>
           </w:p>
           <w:p>
@@ -202,6 +252,17 @@
             <w:r>
               <w:t>Contraseña</w:t>
             </w:r>
+            <w:r>
+              <w:t xml:space="preserve">: </w:t>
+            </w:r>
+            <w:proofErr w:type="gramStart"/>
+            <w:r>
+              <w:t>VARCHAR(</w:t>
+            </w:r>
+            <w:proofErr w:type="gramEnd"/>
+            <w:r>
+              <w:t>30)</w:t>
+            </w:r>
           </w:p>
           <w:p>
             <w:pPr>
@@ -215,6 +276,17 @@
             <w:r>
               <w:t>Estado de las notificaciones</w:t>
             </w:r>
+            <w:r>
+              <w:t xml:space="preserve">: </w:t>
+            </w:r>
+            <w:proofErr w:type="gramStart"/>
+            <w:r>
+              <w:t>ENUM(</w:t>
+            </w:r>
+            <w:proofErr w:type="gramEnd"/>
+            <w:r>
+              <w:t>‘true’, ‘false’)</w:t>
+            </w:r>
           </w:p>
           <w:p>
             <w:pPr>
@@ -228,6 +300,17 @@
             <w:r>
               <w:t>Términos y condiciones</w:t>
             </w:r>
+            <w:r>
+              <w:t xml:space="preserve">: </w:t>
+            </w:r>
+            <w:proofErr w:type="gramStart"/>
+            <w:r>
+              <w:t>ENUM(</w:t>
+            </w:r>
+            <w:proofErr w:type="gramEnd"/>
+            <w:r>
+              <w:t>‘true’, ‘false’)</w:t>
+            </w:r>
           </w:p>
         </w:tc>
       </w:tr>
@@ -252,7 +335,15 @@
               <w:cnfStyle w:val="000000000000" w:firstRow="0" w:lastRow="0" w:firstColumn="0" w:lastColumn="0" w:oddVBand="0" w:evenVBand="0" w:oddHBand="0" w:evenHBand="0" w:firstRowFirstColumn="0" w:firstRowLastColumn="0" w:lastRowFirstColumn="0" w:lastRowLastColumn="0"/>
             </w:pPr>
             <w:r>
-              <w:t>Todo aquel sanitario/investigador que vaya a utilizar la aplicación debe registrarse en ella, siendo todos los campos rellenados por la persona que se registre a excepción del estado de las notificaciones, que por defecto estará activado. Todos los campos podrán ser modificados por el sanitario/investigador al usar la app, pudiendo modificar los datos personales en su perfil y el estado de las notificaciones desde el menú principal de la app.</w:t>
+              <w:t xml:space="preserve">Todo aquel sanitario/investigador que vaya a utilizar la aplicación debe registrarse en ella, siendo todos los campos rellenados por la persona que se registre a excepción del estado de las notificaciones, que por defecto estará activado. Todos los campos podrán ser modificados por el sanitario/investigador al usar la </w:t>
+            </w:r>
+            <w:proofErr w:type="gramStart"/>
+            <w:r>
+              <w:t>app</w:t>
+            </w:r>
+            <w:proofErr w:type="gramEnd"/>
+            <w:r>
+              <w:t>, pudiendo modificar los datos personales en su perfil y el estado de las notificaciones desde el menú principal de la app.</w:t>
             </w:r>
           </w:p>
         </w:tc>
@@ -381,6 +472,9 @@
             <w:r>
               <w:t>Identificador</w:t>
             </w:r>
+            <w:r>
+              <w:t>:</w:t>
+            </w:r>
           </w:p>
           <w:p>
             <w:pPr>
@@ -394,6 +488,17 @@
             <w:r>
               <w:t>DNI/NIF</w:t>
             </w:r>
+            <w:r>
+              <w:t xml:space="preserve">: </w:t>
+            </w:r>
+            <w:proofErr w:type="gramStart"/>
+            <w:r>
+              <w:t>CHAR(</w:t>
+            </w:r>
+            <w:proofErr w:type="gramEnd"/>
+            <w:r>
+              <w:t>9)</w:t>
+            </w:r>
           </w:p>
           <w:p>
             <w:pPr>
@@ -407,6 +512,17 @@
             <w:r>
               <w:t>Apellidos</w:t>
             </w:r>
+            <w:r>
+              <w:t xml:space="preserve">: </w:t>
+            </w:r>
+            <w:proofErr w:type="gramStart"/>
+            <w:r>
+              <w:t>VARCHAR(</w:t>
+            </w:r>
+            <w:proofErr w:type="gramEnd"/>
+            <w:r>
+              <w:t>100)</w:t>
+            </w:r>
           </w:p>
           <w:p>
             <w:pPr>
@@ -420,6 +536,17 @@
             <w:r>
               <w:t>Nombre</w:t>
             </w:r>
+            <w:r>
+              <w:t xml:space="preserve">: </w:t>
+            </w:r>
+            <w:proofErr w:type="gramStart"/>
+            <w:r>
+              <w:t>VARCHAR(</w:t>
+            </w:r>
+            <w:proofErr w:type="gramEnd"/>
+            <w:r>
+              <w:t>100)</w:t>
+            </w:r>
           </w:p>
           <w:p>
             <w:pPr>
@@ -432,6 +559,9 @@
             </w:pPr>
             <w:r>
               <w:t>Fecha de nacimiento</w:t>
+            </w:r>
+            <w:r>
+              <w:t>: DATE</w:t>
             </w:r>
           </w:p>
         </w:tc>
@@ -586,6 +716,9 @@
             <w:r>
               <w:t>Identificador de la sesión</w:t>
             </w:r>
+            <w:r>
+              <w:t>:</w:t>
+            </w:r>
           </w:p>
           <w:p>
             <w:pPr>
@@ -608,6 +741,9 @@
             <w:r>
               <w:t>nvestigador</w:t>
             </w:r>
+            <w:r>
+              <w:t>:</w:t>
+            </w:r>
           </w:p>
           <w:p>
             <w:pPr>
@@ -624,6 +760,9 @@
             <w:r>
               <w:t xml:space="preserve"> del usuario</w:t>
             </w:r>
+            <w:r>
+              <w:t>:</w:t>
+            </w:r>
           </w:p>
           <w:p>
             <w:pPr>
@@ -637,6 +776,9 @@
             <w:r>
               <w:t>Identificador de la organización</w:t>
             </w:r>
+            <w:r>
+              <w:t>:</w:t>
+            </w:r>
           </w:p>
           <w:p>
             <w:pPr>
@@ -650,6 +792,9 @@
             <w:r>
               <w:t>Fecha de la sesión</w:t>
             </w:r>
+            <w:r>
+              <w:t>: DATE</w:t>
+            </w:r>
           </w:p>
           <w:p>
             <w:pPr>
@@ -662,6 +807,9 @@
             </w:pPr>
             <w:r>
               <w:t>Resumen de los datos obtenidos</w:t>
+            </w:r>
+            <w:r>
+              <w:t>: TEXT</w:t>
             </w:r>
           </w:p>
         </w:tc>
@@ -758,10 +906,7 @@
               <w:cnfStyle w:val="000000000000" w:firstRow="0" w:lastRow="0" w:firstColumn="0" w:lastColumn="0" w:oddVBand="0" w:evenVBand="0" w:oddHBand="0" w:evenHBand="0" w:firstRowFirstColumn="0" w:firstRowLastColumn="0" w:lastRowFirstColumn="0" w:lastRowLastColumn="0"/>
             </w:pPr>
             <w:r>
-              <w:t>Almacenar toda la información referente a</w:t>
-            </w:r>
-            <w:r>
-              <w:t xml:space="preserve"> la organización a la que pertenece un sanitario/investigador, en la cual se realizan las pruebas.</w:t>
+              <w:t>Almacenar toda la información referente a la organización a la que pertenece un sanitario/investigador, en la cual se realizan las pruebas.</w:t>
             </w:r>
           </w:p>
         </w:tc>
@@ -826,6 +971,9 @@
             <w:r>
               <w:t>Identificador</w:t>
             </w:r>
+            <w:r>
+              <w:t>:</w:t>
+            </w:r>
           </w:p>
           <w:p>
             <w:pPr>
@@ -839,6 +987,17 @@
             <w:r>
               <w:t>Nombre</w:t>
             </w:r>
+            <w:r>
+              <w:t xml:space="preserve">: </w:t>
+            </w:r>
+            <w:proofErr w:type="gramStart"/>
+            <w:r>
+              <w:t>VARCHAR(</w:t>
+            </w:r>
+            <w:proofErr w:type="gramEnd"/>
+            <w:r>
+              <w:t>100)</w:t>
+            </w:r>
           </w:p>
           <w:p>
             <w:pPr>
@@ -852,6 +1011,17 @@
             <w:r>
               <w:t>Dirección</w:t>
             </w:r>
+            <w:r>
+              <w:t xml:space="preserve">: </w:t>
+            </w:r>
+            <w:proofErr w:type="gramStart"/>
+            <w:r>
+              <w:t>VARCHAR(</w:t>
+            </w:r>
+            <w:proofErr w:type="gramEnd"/>
+            <w:r>
+              <w:t>200)</w:t>
+            </w:r>
           </w:p>
           <w:p>
             <w:pPr>
@@ -865,6 +1035,17 @@
             <w:r>
               <w:t>Localidad</w:t>
             </w:r>
+            <w:r>
+              <w:t xml:space="preserve">: </w:t>
+            </w:r>
+            <w:proofErr w:type="gramStart"/>
+            <w:r>
+              <w:t>VARCHAR(</w:t>
+            </w:r>
+            <w:proofErr w:type="gramEnd"/>
+            <w:r>
+              <w:t>100)</w:t>
+            </w:r>
           </w:p>
         </w:tc>
       </w:tr>
@@ -890,6 +1071,200 @@
             </w:pPr>
             <w:r>
               <w:t>En esta tabla se guardará toda la información referente a las distintas organizaciones que se registren en el sistema y que puedan ser referenciadas en las tablas Investigador, Sesiones y Asociaciones. Esta información no puede ser modificada desde la aplicación.</w:t>
+            </w:r>
+          </w:p>
+        </w:tc>
+      </w:tr>
+    </w:tbl>
+    <w:p/>
+    <w:tbl>
+      <w:tblPr>
+        <w:tblStyle w:val="Tablaconcuadrcula1Claro-nfasis2"/>
+        <w:tblW w:w="0" w:type="auto"/>
+        <w:tblLook w:val="04A0" w:firstRow="1" w:lastRow="0" w:firstColumn="1" w:lastColumn="0" w:noHBand="0" w:noVBand="1"/>
+      </w:tblPr>
+      <w:tblGrid>
+        <w:gridCol w:w="1696"/>
+        <w:gridCol w:w="6798"/>
+      </w:tblGrid>
+      <w:tr>
+        <w:trPr>
+          <w:cnfStyle w:val="100000000000" w:firstRow="1" w:lastRow="0" w:firstColumn="0" w:lastColumn="0" w:oddVBand="0" w:evenVBand="0" w:oddHBand="0" w:evenHBand="0" w:firstRowFirstColumn="0" w:firstRowLastColumn="0" w:lastRowFirstColumn="0" w:lastRowLastColumn="0"/>
+        </w:trPr>
+        <w:tc>
+          <w:tcPr>
+            <w:cnfStyle w:val="001000000000" w:firstRow="0" w:lastRow="0" w:firstColumn="1" w:lastColumn="0" w:oddVBand="0" w:evenVBand="0" w:oddHBand="0" w:evenHBand="0" w:firstRowFirstColumn="0" w:firstRowLastColumn="0" w:lastRowFirstColumn="0" w:lastRowLastColumn="0"/>
+            <w:tcW w:w="1696" w:type="dxa"/>
+          </w:tcPr>
+          <w:p>
+            <w:r>
+              <w:t>Tabla</w:t>
+            </w:r>
+          </w:p>
+        </w:tc>
+        <w:tc>
+          <w:tcPr>
+            <w:tcW w:w="6798" w:type="dxa"/>
+          </w:tcPr>
+          <w:p>
+            <w:pPr>
+              <w:cnfStyle w:val="100000000000" w:firstRow="1" w:lastRow="0" w:firstColumn="0" w:lastColumn="0" w:oddVBand="0" w:evenVBand="0" w:oddHBand="0" w:evenHBand="0" w:firstRowFirstColumn="0" w:firstRowLastColumn="0" w:lastRowFirstColumn="0" w:lastRowLastColumn="0"/>
+            </w:pPr>
+            <w:r>
+              <w:t>Asociación</w:t>
+            </w:r>
+          </w:p>
+        </w:tc>
+      </w:tr>
+      <w:tr>
+        <w:tc>
+          <w:tcPr>
+            <w:cnfStyle w:val="001000000000" w:firstRow="0" w:lastRow="0" w:firstColumn="1" w:lastColumn="0" w:oddVBand="0" w:evenVBand="0" w:oddHBand="0" w:evenHBand="0" w:firstRowFirstColumn="0" w:firstRowLastColumn="0" w:lastRowFirstColumn="0" w:lastRowLastColumn="0"/>
+            <w:tcW w:w="1696" w:type="dxa"/>
+          </w:tcPr>
+          <w:p>
+            <w:r>
+              <w:t>Objetivo</w:t>
+            </w:r>
+          </w:p>
+        </w:tc>
+        <w:tc>
+          <w:tcPr>
+            <w:tcW w:w="6798" w:type="dxa"/>
+          </w:tcPr>
+          <w:p>
+            <w:pPr>
+              <w:cnfStyle w:val="000000000000" w:firstRow="0" w:lastRow="0" w:firstColumn="0" w:lastColumn="0" w:oddVBand="0" w:evenVBand="0" w:oddHBand="0" w:evenHBand="0" w:firstRowFirstColumn="0" w:firstRowLastColumn="0" w:lastRowFirstColumn="0" w:lastRowLastColumn="0"/>
+            </w:pPr>
+            <w:r>
+              <w:t>Tener un control de l</w:t>
+            </w:r>
+            <w:r>
+              <w:t>as organizaciones en las que participa un investigador.</w:t>
+            </w:r>
+          </w:p>
+        </w:tc>
+      </w:tr>
+      <w:tr>
+        <w:tc>
+          <w:tcPr>
+            <w:cnfStyle w:val="001000000000" w:firstRow="0" w:lastRow="0" w:firstColumn="1" w:lastColumn="0" w:oddVBand="0" w:evenVBand="0" w:oddHBand="0" w:evenHBand="0" w:firstRowFirstColumn="0" w:firstRowLastColumn="0" w:lastRowFirstColumn="0" w:lastRowLastColumn="0"/>
+            <w:tcW w:w="1696" w:type="dxa"/>
+          </w:tcPr>
+          <w:p>
+            <w:r>
+              <w:t>Destinatario</w:t>
+            </w:r>
+          </w:p>
+        </w:tc>
+        <w:tc>
+          <w:tcPr>
+            <w:tcW w:w="6798" w:type="dxa"/>
+          </w:tcPr>
+          <w:p>
+            <w:pPr>
+              <w:cnfStyle w:val="000000000000" w:firstRow="0" w:lastRow="0" w:firstColumn="0" w:lastColumn="0" w:oddVBand="0" w:evenVBand="0" w:oddHBand="0" w:evenHBand="0" w:firstRowFirstColumn="0" w:firstRowLastColumn="0" w:lastRowFirstColumn="0" w:lastRowLastColumn="0"/>
+            </w:pPr>
+            <w:r>
+              <w:t>Para el sanitario/</w:t>
+            </w:r>
+            <w:r>
+              <w:t>investigador</w:t>
+            </w:r>
+            <w:r>
+              <w:t>.</w:t>
+            </w:r>
+          </w:p>
+        </w:tc>
+      </w:tr>
+      <w:tr>
+        <w:tc>
+          <w:tcPr>
+            <w:cnfStyle w:val="001000000000" w:firstRow="0" w:lastRow="0" w:firstColumn="1" w:lastColumn="0" w:oddVBand="0" w:evenVBand="0" w:oddHBand="0" w:evenHBand="0" w:firstRowFirstColumn="0" w:firstRowLastColumn="0" w:lastRowFirstColumn="0" w:lastRowLastColumn="0"/>
+            <w:tcW w:w="1696" w:type="dxa"/>
+          </w:tcPr>
+          <w:p>
+            <w:r>
+              <w:t>Campos</w:t>
+            </w:r>
+          </w:p>
+        </w:tc>
+        <w:tc>
+          <w:tcPr>
+            <w:tcW w:w="6798" w:type="dxa"/>
+          </w:tcPr>
+          <w:p>
+            <w:pPr>
+              <w:pStyle w:val="Prrafodelista"/>
+              <w:numPr>
+                <w:ilvl w:val="0"/>
+                <w:numId w:val="2"/>
+              </w:numPr>
+              <w:cnfStyle w:val="000000000000" w:firstRow="0" w:lastRow="0" w:firstColumn="0" w:lastColumn="0" w:oddVBand="0" w:evenVBand="0" w:oddHBand="0" w:evenHBand="0" w:firstRowFirstColumn="0" w:firstRowLastColumn="0" w:lastRowFirstColumn="0" w:lastRowLastColumn="0"/>
+            </w:pPr>
+            <w:r>
+              <w:t>Identificador</w:t>
+            </w:r>
+            <w:r>
+              <w:t xml:space="preserve"> de la asociación</w:t>
+            </w:r>
+          </w:p>
+          <w:p>
+            <w:pPr>
+              <w:pStyle w:val="Prrafodelista"/>
+              <w:numPr>
+                <w:ilvl w:val="0"/>
+                <w:numId w:val="2"/>
+              </w:numPr>
+              <w:cnfStyle w:val="000000000000" w:firstRow="0" w:lastRow="0" w:firstColumn="0" w:lastColumn="0" w:oddVBand="0" w:evenVBand="0" w:oddHBand="0" w:evenHBand="0" w:firstRowFirstColumn="0" w:firstRowLastColumn="0" w:lastRowFirstColumn="0" w:lastRowLastColumn="0"/>
+            </w:pPr>
+            <w:r>
+              <w:t>Identificador de la organización</w:t>
+            </w:r>
+          </w:p>
+          <w:p>
+            <w:pPr>
+              <w:pStyle w:val="Prrafodelista"/>
+              <w:numPr>
+                <w:ilvl w:val="0"/>
+                <w:numId w:val="2"/>
+              </w:numPr>
+              <w:cnfStyle w:val="000000000000" w:firstRow="0" w:lastRow="0" w:firstColumn="0" w:lastColumn="0" w:oddVBand="0" w:evenVBand="0" w:oddHBand="0" w:evenHBand="0" w:firstRowFirstColumn="0" w:firstRowLastColumn="0" w:lastRowFirstColumn="0" w:lastRowLastColumn="0"/>
+            </w:pPr>
+            <w:r>
+              <w:t>Identificador del investigador</w:t>
+            </w:r>
+          </w:p>
+        </w:tc>
+      </w:tr>
+      <w:tr>
+        <w:tc>
+          <w:tcPr>
+            <w:cnfStyle w:val="001000000000" w:firstRow="0" w:lastRow="0" w:firstColumn="1" w:lastColumn="0" w:oddVBand="0" w:evenVBand="0" w:oddHBand="0" w:evenHBand="0" w:firstRowFirstColumn="0" w:firstRowLastColumn="0" w:lastRowFirstColumn="0" w:lastRowLastColumn="0"/>
+            <w:tcW w:w="1696" w:type="dxa"/>
+          </w:tcPr>
+          <w:p>
+            <w:r>
+              <w:t>Observaciones</w:t>
+            </w:r>
+          </w:p>
+        </w:tc>
+        <w:tc>
+          <w:tcPr>
+            <w:tcW w:w="6798" w:type="dxa"/>
+          </w:tcPr>
+          <w:p>
+            <w:pPr>
+              <w:cnfStyle w:val="000000000000" w:firstRow="0" w:lastRow="0" w:firstColumn="0" w:lastColumn="0" w:oddVBand="0" w:evenVBand="0" w:oddHBand="0" w:evenHBand="0" w:firstRowFirstColumn="0" w:firstRowLastColumn="0" w:lastRowFirstColumn="0" w:lastRowLastColumn="0"/>
+            </w:pPr>
+            <w:r>
+              <w:t xml:space="preserve">Un investigador puede pertenecer a varias organizaciones, al igual que en una misma organización </w:t>
+            </w:r>
+            <w:r>
+              <w:t>puede</w:t>
+            </w:r>
+            <w:r>
+              <w:t xml:space="preserve"> haber muchos investigadores distintos. Por tanto, esta tabla servirá para poder establecer una relación entre los investigadores y las organizaciones.</w:t>
             </w:r>
           </w:p>
         </w:tc>

</xml_diff>